<commit_message>
Ajustes na especificação do projeto
</commit_message>
<xml_diff>
--- a/Especificacao_Projetoisbr.docx
+++ b/Especificacao_Projetoisbr.docx
@@ -38,13 +38,8 @@
         <w:t>Nome do projeto:</w:t>
       </w:r>
       <w:r>
-        <w:t xml:space="preserve"> </w:t>
-      </w:r>
-      <w:proofErr w:type="spellStart"/>
-      <w:r>
-        <w:t>isBR</w:t>
-      </w:r>
-      <w:proofErr w:type="spellEnd"/>
+        <w:t xml:space="preserve"> isBR</w:t>
+      </w:r>
     </w:p>
     <w:p>
       <w:pPr>
@@ -65,8 +60,6 @@
         </w:rPr>
         <w:t xml:space="preserve"> </w:t>
       </w:r>
-      <w:bookmarkStart w:id="0" w:name="_GoBack"/>
-      <w:bookmarkEnd w:id="0"/>
     </w:p>
     <w:p>
       <w:hyperlink r:id="rId7" w:history="1">
@@ -74,35 +67,7 @@
           <w:rPr>
             <w:rStyle w:val="Hyperlink"/>
           </w:rPr>
-          <w:t xml:space="preserve">Acesso ao </w:t>
-        </w:r>
-        <w:proofErr w:type="spellStart"/>
-        <w:r>
-          <w:rPr>
-            <w:rStyle w:val="Hyperlink"/>
-          </w:rPr>
-          <w:t>respositório</w:t>
-        </w:r>
-        <w:proofErr w:type="spellEnd"/>
-        <w:r>
-          <w:rPr>
-            <w:rStyle w:val="Hyperlink"/>
-          </w:rPr>
-          <w:t xml:space="preserve"> no </w:t>
-        </w:r>
-        <w:proofErr w:type="spellStart"/>
-        <w:r>
-          <w:rPr>
-            <w:rStyle w:val="Hyperlink"/>
-          </w:rPr>
-          <w:t>github</w:t>
-        </w:r>
-        <w:proofErr w:type="spellEnd"/>
-        <w:r>
-          <w:rPr>
-            <w:rStyle w:val="Hyperlink"/>
-          </w:rPr>
-          <w:t xml:space="preserve"> - Clicar para acessar</w:t>
+          <w:t>Acesso ao respositório no github - Clicar para acessar</w:t>
         </w:r>
       </w:hyperlink>
     </w:p>
@@ -121,15 +86,7 @@
     </w:p>
     <w:p>
       <w:r>
-        <w:t xml:space="preserve">O </w:t>
-      </w:r>
-      <w:proofErr w:type="spellStart"/>
-      <w:r>
-        <w:t>isBR</w:t>
-      </w:r>
-      <w:proofErr w:type="spellEnd"/>
-      <w:r>
-        <w:t xml:space="preserve"> tem como principal funcionalidade auxiliar pequenos processos </w:t>
+        <w:t xml:space="preserve">O isBR tem como principal funcionalidade auxiliar pequenos processos </w:t>
       </w:r>
       <w:r>
         <w:t>hospitalares de atendimento, triagem de pacientes e mini prontuário.</w:t>
@@ -177,11 +134,9 @@
         </w:rPr>
         <w:t xml:space="preserve">O Sistema </w:t>
       </w:r>
-      <w:proofErr w:type="spellStart"/>
       <w:r>
         <w:t>isBR</w:t>
       </w:r>
-      <w:proofErr w:type="spellEnd"/>
       <w:r>
         <w:rPr>
           <w:rFonts w:ascii="Times New Roman" w:eastAsia="Times New Roman" w:hAnsi="Times New Roman" w:cs="Times New Roman"/>
@@ -282,11 +237,9 @@
         </w:rPr>
         <w:t xml:space="preserve">Através do Sistema </w:t>
       </w:r>
-      <w:proofErr w:type="spellStart"/>
       <w:r>
         <w:t>isBR</w:t>
       </w:r>
-      <w:proofErr w:type="spellEnd"/>
       <w:r>
         <w:rPr>
           <w:color w:val="000000"/>
@@ -314,7 +267,13 @@
     </w:p>
     <w:p>
       <w:pPr>
-        <w:pStyle w:val="PargrafodaLista"/>
+        <w:rPr>
+          <w:rFonts w:ascii="Times New Roman" w:eastAsia="Times New Roman" w:hAnsi="Times New Roman" w:cs="Times New Roman"/>
+          <w:color w:val="000000"/>
+          <w:sz w:val="24"/>
+          <w:szCs w:val="24"/>
+          <w:lang w:eastAsia="pt-BR"/>
+        </w:rPr>
       </w:pPr>
     </w:p>
     <w:p>
@@ -341,52 +300,7 @@
           <w:szCs w:val="24"/>
           <w:lang w:eastAsia="pt-BR"/>
         </w:rPr>
-        <w:t xml:space="preserve">Através do Sistema </w:t>
-      </w:r>
-      <w:proofErr w:type="spellStart"/>
-      <w:r>
-        <w:t>isBR</w:t>
-      </w:r>
-      <w:proofErr w:type="spellEnd"/>
-      <w:r>
-        <w:rPr>
-          <w:rFonts w:ascii="Times New Roman" w:eastAsia="Times New Roman" w:hAnsi="Times New Roman" w:cs="Times New Roman"/>
-          <w:color w:val="000000"/>
-          <w:sz w:val="24"/>
-          <w:szCs w:val="24"/>
-          <w:lang w:eastAsia="pt-BR"/>
-        </w:rPr>
-        <w:t xml:space="preserve">, o médico deve ser capaz de registrar </w:t>
-      </w:r>
-      <w:r>
-        <w:rPr>
-          <w:rFonts w:ascii="Times New Roman" w:eastAsia="Times New Roman" w:hAnsi="Times New Roman" w:cs="Times New Roman"/>
-          <w:color w:val="000000"/>
-          <w:sz w:val="24"/>
-          <w:szCs w:val="24"/>
-          <w:lang w:eastAsia="pt-BR"/>
-        </w:rPr>
-        <w:t>e dar tod</w:t>
-      </w:r>
-      <w:r>
-        <w:rPr>
-          <w:rFonts w:ascii="Times New Roman" w:eastAsia="Times New Roman" w:hAnsi="Times New Roman" w:cs="Times New Roman"/>
-          <w:color w:val="000000"/>
-          <w:sz w:val="24"/>
-          <w:szCs w:val="24"/>
-          <w:lang w:eastAsia="pt-BR"/>
-        </w:rPr>
-        <w:t>o laudo do paciente,</w:t>
-      </w:r>
-      <w:r>
-        <w:rPr>
-          <w:rFonts w:ascii="Times New Roman" w:eastAsia="Times New Roman" w:hAnsi="Times New Roman" w:cs="Times New Roman"/>
-          <w:color w:val="000000"/>
-          <w:sz w:val="24"/>
-          <w:szCs w:val="24"/>
-          <w:lang w:eastAsia="pt-BR"/>
-        </w:rPr>
-        <w:t xml:space="preserve"> realizar a emissão de receitas e atestados.</w:t>
+        <w:t>Na triagem deve-se existir uma classificação de risco do paciente para urgência, médio e não urgente.</w:t>
       </w:r>
     </w:p>
     <w:p>
@@ -427,50 +341,48 @@
         </w:rPr>
         <w:t xml:space="preserve">Através do Sistema </w:t>
       </w:r>
-      <w:proofErr w:type="spellStart"/>
       <w:r>
         <w:t>isBR</w:t>
       </w:r>
-      <w:proofErr w:type="spellEnd"/>
-      <w:r>
-        <w:rPr>
-          <w:rFonts w:ascii="Times New Roman" w:eastAsia="Times New Roman" w:hAnsi="Times New Roman" w:cs="Times New Roman"/>
-          <w:color w:val="000000"/>
-          <w:sz w:val="24"/>
-          <w:szCs w:val="24"/>
-          <w:lang w:eastAsia="pt-BR"/>
-        </w:rPr>
-        <w:t xml:space="preserve">, o </w:t>
-      </w:r>
-      <w:r>
-        <w:rPr>
-          <w:rFonts w:ascii="Times New Roman" w:eastAsia="Times New Roman" w:hAnsi="Times New Roman" w:cs="Times New Roman"/>
-          <w:color w:val="000000"/>
-          <w:sz w:val="24"/>
-          <w:szCs w:val="24"/>
-          <w:lang w:eastAsia="pt-BR"/>
-        </w:rPr>
-        <w:t>setor de suprimentos/estoque</w:t>
-      </w:r>
-      <w:r>
-        <w:rPr>
-          <w:rFonts w:ascii="Times New Roman" w:eastAsia="Times New Roman" w:hAnsi="Times New Roman" w:cs="Times New Roman"/>
-          <w:color w:val="000000"/>
-          <w:sz w:val="24"/>
-          <w:szCs w:val="24"/>
-          <w:lang w:eastAsia="pt-BR"/>
-        </w:rPr>
-        <w:t xml:space="preserve"> deve ser capaz de registrar </w:t>
-      </w:r>
-      <w:r>
-        <w:rPr>
-          <w:rFonts w:ascii="Times New Roman" w:eastAsia="Times New Roman" w:hAnsi="Times New Roman" w:cs="Times New Roman"/>
-          <w:color w:val="000000"/>
-          <w:sz w:val="24"/>
-          <w:szCs w:val="24"/>
-          <w:lang w:eastAsia="pt-BR"/>
-        </w:rPr>
-        <w:t>e controlar produtos na farmácia.</w:t>
+      <w:r>
+        <w:rPr>
+          <w:rFonts w:ascii="Times New Roman" w:eastAsia="Times New Roman" w:hAnsi="Times New Roman" w:cs="Times New Roman"/>
+          <w:color w:val="000000"/>
+          <w:sz w:val="24"/>
+          <w:szCs w:val="24"/>
+          <w:lang w:eastAsia="pt-BR"/>
+        </w:rPr>
+        <w:t xml:space="preserve">, o médico deve ser capaz de registrar </w:t>
+      </w:r>
+      <w:r>
+        <w:rPr>
+          <w:rFonts w:ascii="Times New Roman" w:eastAsia="Times New Roman" w:hAnsi="Times New Roman" w:cs="Times New Roman"/>
+          <w:color w:val="000000"/>
+          <w:sz w:val="24"/>
+          <w:szCs w:val="24"/>
+          <w:lang w:eastAsia="pt-BR"/>
+        </w:rPr>
+        <w:t>e dar tod</w:t>
+      </w:r>
+      <w:r>
+        <w:rPr>
+          <w:rFonts w:ascii="Times New Roman" w:eastAsia="Times New Roman" w:hAnsi="Times New Roman" w:cs="Times New Roman"/>
+          <w:color w:val="000000"/>
+          <w:sz w:val="24"/>
+          <w:szCs w:val="24"/>
+          <w:lang w:eastAsia="pt-BR"/>
+        </w:rPr>
+        <w:t>o laudo de atendimento do</w:t>
+      </w:r>
+      <w:r>
+        <w:rPr>
+          <w:rFonts w:ascii="Times New Roman" w:eastAsia="Times New Roman" w:hAnsi="Times New Roman" w:cs="Times New Roman"/>
+          <w:color w:val="000000"/>
+          <w:sz w:val="24"/>
+          <w:szCs w:val="24"/>
+          <w:lang w:eastAsia="pt-BR"/>
+        </w:rPr>
+        <w:t xml:space="preserve"> paciente, realizar a emissão de receitas e atestados.</w:t>
       </w:r>
     </w:p>
     <w:p>
@@ -509,51 +421,13 @@
           <w:szCs w:val="24"/>
           <w:lang w:eastAsia="pt-BR"/>
         </w:rPr>
-        <w:t>Na triagem deve-se existir uma classificação de risco do paciente para urgência, médio e não urgente.</w:t>
-      </w:r>
-    </w:p>
-    <w:p>
-      <w:pPr>
-        <w:pStyle w:val="PargrafodaLista"/>
-        <w:rPr>
-          <w:rFonts w:ascii="Times New Roman" w:eastAsia="Times New Roman" w:hAnsi="Times New Roman" w:cs="Times New Roman"/>
-          <w:color w:val="000000"/>
-          <w:sz w:val="24"/>
-          <w:szCs w:val="24"/>
-          <w:lang w:eastAsia="pt-BR"/>
-        </w:rPr>
-      </w:pPr>
-    </w:p>
-    <w:p>
-      <w:pPr>
-        <w:numPr>
-          <w:ilvl w:val="0"/>
-          <w:numId w:val="1"/>
-        </w:numPr>
-        <w:spacing w:after="0" w:line="240" w:lineRule="auto"/>
-        <w:jc w:val="both"/>
-        <w:rPr>
-          <w:rFonts w:ascii="Times New Roman" w:eastAsia="Times New Roman" w:hAnsi="Times New Roman" w:cs="Times New Roman"/>
-          <w:color w:val="000000"/>
-          <w:sz w:val="24"/>
-          <w:szCs w:val="24"/>
-          <w:lang w:eastAsia="pt-BR"/>
-        </w:rPr>
-      </w:pPr>
-      <w:r>
-        <w:rPr>
-          <w:rFonts w:ascii="Times New Roman" w:eastAsia="Times New Roman" w:hAnsi="Times New Roman" w:cs="Times New Roman"/>
-          <w:color w:val="000000"/>
-          <w:sz w:val="24"/>
-          <w:szCs w:val="24"/>
-          <w:lang w:eastAsia="pt-BR"/>
-        </w:rPr>
-        <w:t>Em caso de consulta particular (fora de convênio ou SUS) o setor de faturamento deve apurar todos os dados de receita para que o setor financeiro (contas a receber) possa realizar o recebimento e por fim o dado possa ser contabilizado.</w:t>
-      </w:r>
-    </w:p>
-    <w:p>
-      <w:pPr>
-        <w:pStyle w:val="PargrafodaLista"/>
+        <w:t>O médico poderá ter acesso ao histório do paciente</w:t>
+      </w:r>
+      <w:bookmarkStart w:id="0" w:name="_GoBack"/>
+      <w:bookmarkEnd w:id="0"/>
+    </w:p>
+    <w:p>
+      <w:pPr>
         <w:rPr>
           <w:rFonts w:ascii="Times New Roman" w:eastAsia="Times New Roman" w:hAnsi="Times New Roman" w:cs="Times New Roman"/>
           <w:color w:val="000000"/>

</xml_diff>